<commit_message>
Added doc for FBLSuppressor
</commit_message>
<xml_diff>
--- a/Documentation.docx
+++ b/Documentation.docx
@@ -26,14 +26,38 @@
     </w:p>
     <w:p>
       <w:r>
-        <w:t xml:space="preserve">This project is developed as a email suppressing tool which has to be used in the mail campaigning tool </w:t>
+        <w:t xml:space="preserve">This project is developed as </w:t>
+      </w:r>
+      <w:proofErr w:type="gramStart"/>
+      <w:r>
+        <w:t>a</w:t>
+      </w:r>
+      <w:proofErr w:type="gramEnd"/>
+      <w:r>
+        <w:t xml:space="preserve"> email suppressing tool which has to be used in the mail campaigning tool </w:t>
       </w:r>
       <w:r>
         <w:rPr>
           <w:b/>
           <w:bCs/>
         </w:rPr>
-        <w:t>“EmpowerMail”</w:t>
+        <w:t>“</w:t>
+      </w:r>
+      <w:proofErr w:type="spellStart"/>
+      <w:r>
+        <w:rPr>
+          <w:b/>
+          <w:bCs/>
+        </w:rPr>
+        <w:t>EmpowerMail</w:t>
+      </w:r>
+      <w:proofErr w:type="spellEnd"/>
+      <w:r>
+        <w:rPr>
+          <w:b/>
+          <w:bCs/>
+        </w:rPr>
+        <w:t>”</w:t>
       </w:r>
       <w:r>
         <w:t>.</w:t>
@@ -75,8 +99,13 @@
           <w:numId w:val="1"/>
         </w:numPr>
       </w:pPr>
-      <w:r>
-        <w:t>MySQL (With source data preloaded)</w:t>
+      <w:proofErr w:type="spellStart"/>
+      <w:r>
+        <w:t>MySQL</w:t>
+      </w:r>
+      <w:proofErr w:type="spellEnd"/>
+      <w:r>
+        <w:t xml:space="preserve"> (With source data preloaded)</w:t>
       </w:r>
     </w:p>
     <w:p>
@@ -88,7 +117,15 @@
         </w:numPr>
       </w:pPr>
       <w:r>
-        <w:t>PDO MySQL driver installed in PHP</w:t>
+        <w:t xml:space="preserve">PDO </w:t>
+      </w:r>
+      <w:proofErr w:type="spellStart"/>
+      <w:r>
+        <w:t>MySQL</w:t>
+      </w:r>
+      <w:proofErr w:type="spellEnd"/>
+      <w:r>
+        <w:t xml:space="preserve"> driver installed in PHP</w:t>
       </w:r>
     </w:p>
     <w:p>
@@ -111,14 +148,27 @@
           <w:numId w:val="1"/>
         </w:numPr>
       </w:pPr>
-      <w:r>
-        <w:t>Nodejs installed (Optional)</w:t>
+      <w:proofErr w:type="spellStart"/>
+      <w:r>
+        <w:t>Nodejs</w:t>
+      </w:r>
+      <w:proofErr w:type="spellEnd"/>
+      <w:r>
+        <w:t xml:space="preserve"> installed (Optional)</w:t>
       </w:r>
     </w:p>
     <w:p/>
     <w:p>
       <w:r>
-        <w:t xml:space="preserve">Clone or Download package from github: </w:t>
+        <w:t xml:space="preserve">Clone or Download package from </w:t>
+      </w:r>
+      <w:proofErr w:type="spellStart"/>
+      <w:r>
+        <w:t>github</w:t>
+      </w:r>
+      <w:proofErr w:type="spellEnd"/>
+      <w:r>
+        <w:t xml:space="preserve">: </w:t>
       </w:r>
       <w:hyperlink r:id="rId5" w:history="1">
         <w:r>
@@ -131,7 +181,23 @@
     </w:p>
     <w:p>
       <w:r>
-        <w:t xml:space="preserve">To clone use git command: “git clone </w:t>
+        <w:t xml:space="preserve">To clone use </w:t>
+      </w:r>
+      <w:proofErr w:type="spellStart"/>
+      <w:r>
+        <w:t>git</w:t>
+      </w:r>
+      <w:proofErr w:type="spellEnd"/>
+      <w:r>
+        <w:t xml:space="preserve"> command: “</w:t>
+      </w:r>
+      <w:proofErr w:type="spellStart"/>
+      <w:r>
+        <w:t>git</w:t>
+      </w:r>
+      <w:proofErr w:type="spellEnd"/>
+      <w:r>
+        <w:t xml:space="preserve"> clone </w:t>
       </w:r>
       <w:hyperlink r:id="rId6" w:history="1">
         <w:r>
@@ -169,7 +235,15 @@
         </w:numPr>
       </w:pPr>
       <w:r>
-        <w:t>Install composer dependencies using “npm run install” (With node installed) or “composer install” (Without node)</w:t>
+        <w:t>Install composer dependencies using “</w:t>
+      </w:r>
+      <w:proofErr w:type="spellStart"/>
+      <w:r>
+        <w:t>npm</w:t>
+      </w:r>
+      <w:proofErr w:type="spellEnd"/>
+      <w:r>
+        <w:t xml:space="preserve"> run install” (With node installed) or “composer install” (Without node)</w:t>
       </w:r>
     </w:p>
     <w:p>
@@ -184,7 +258,19 @@
         <w:t>C</w:t>
       </w:r>
       <w:r>
-        <w:t>reate empower_mail database in M</w:t>
+        <w:t xml:space="preserve">reate </w:t>
+      </w:r>
+      <w:proofErr w:type="spellStart"/>
+      <w:r>
+        <w:t>empower_mail</w:t>
+      </w:r>
+      <w:proofErr w:type="spellEnd"/>
+      <w:r>
+        <w:t xml:space="preserve"> database in </w:t>
+      </w:r>
+      <w:proofErr w:type="spellStart"/>
+      <w:r>
+        <w:t>M</w:t>
       </w:r>
       <w:r>
         <w:t>y</w:t>
@@ -192,6 +278,7 @@
       <w:r>
         <w:t>SQL</w:t>
       </w:r>
+      <w:proofErr w:type="spellEnd"/>
       <w:r>
         <w:t xml:space="preserve"> and load data inside “data” table.</w:t>
       </w:r>
@@ -205,7 +292,31 @@
         </w:numPr>
       </w:pPr>
       <w:r>
-        <w:t>Run project using “npm run serve” (With node installed) or “php –S localhost:8000 –t .” (Without node)</w:t>
+        <w:t>Run project using “</w:t>
+      </w:r>
+      <w:proofErr w:type="spellStart"/>
+      <w:r>
+        <w:t>npm</w:t>
+      </w:r>
+      <w:proofErr w:type="spellEnd"/>
+      <w:r>
+        <w:t xml:space="preserve"> run serve” (With node installed) or “</w:t>
+      </w:r>
+      <w:proofErr w:type="spellStart"/>
+      <w:r>
+        <w:t>php</w:t>
+      </w:r>
+      <w:proofErr w:type="spellEnd"/>
+      <w:r>
+        <w:t xml:space="preserve"> –S localhost</w:t>
+      </w:r>
+      <w:proofErr w:type="gramStart"/>
+      <w:r>
+        <w:t>:8000</w:t>
+      </w:r>
+      <w:proofErr w:type="gramEnd"/>
+      <w:r>
+        <w:t xml:space="preserve"> –t .” (Without node)</w:t>
       </w:r>
     </w:p>
     <w:p/>
@@ -235,7 +346,15 @@
         <w:t xml:space="preserve">few </w:t>
       </w:r>
       <w:r>
-        <w:t>SOLID principles namely Single Responsibility Principle,  Interface Segregation Principle and Dependency Inversion Principle.</w:t>
+        <w:t>SOLID principles namely Single Responsibility Principle</w:t>
+      </w:r>
+      <w:proofErr w:type="gramStart"/>
+      <w:r>
+        <w:t>,  Interface</w:t>
+      </w:r>
+      <w:proofErr w:type="gramEnd"/>
+      <w:r>
+        <w:t xml:space="preserve"> Segregation Principle and Dependency Inversion Principle.</w:t>
       </w:r>
     </w:p>
     <w:p>
@@ -253,7 +372,15 @@
     </w:p>
     <w:p>
       <w:r>
-        <w:t>Suppressor classes process method will read the file line by line and check against database.</w:t>
+        <w:t xml:space="preserve">Suppressor </w:t>
+      </w:r>
+      <w:proofErr w:type="gramStart"/>
+      <w:r>
+        <w:t>classes</w:t>
+      </w:r>
+      <w:proofErr w:type="gramEnd"/>
+      <w:r>
+        <w:t xml:space="preserve"> process method will read the file line by line and check against database.</w:t>
       </w:r>
     </w:p>
     <w:p>
@@ -270,9 +397,14 @@
       <w:r>
         <w:br w:type="page"/>
       </w:r>
+      <w:proofErr w:type="spellStart"/>
       <w:r>
         <w:lastRenderedPageBreak/>
-        <w:t>IdSuppressor:</w:t>
+        <w:t>IdSuppressor</w:t>
+      </w:r>
+      <w:proofErr w:type="spellEnd"/>
+      <w:r>
+        <w:t>:</w:t>
       </w:r>
     </w:p>
     <w:p>
@@ -316,8 +448,13 @@
     </w:p>
     <w:p/>
     <w:p>
-      <w:r>
-        <w:t>UnsubscribedSuppressor:</w:t>
+      <w:proofErr w:type="spellStart"/>
+      <w:r>
+        <w:t>UnsubscribedSuppressor</w:t>
+      </w:r>
+      <w:proofErr w:type="spellEnd"/>
+      <w:r>
+        <w:t>:</w:t>
       </w:r>
     </w:p>
     <w:p>
@@ -329,7 +466,23 @@
         </w:numPr>
       </w:pPr>
       <w:r>
-        <w:t>Suppress data will be in format of emid and offerID concatenated with a pipe symbol - |</w:t>
+        <w:t xml:space="preserve">Suppress data will be in format of </w:t>
+      </w:r>
+      <w:proofErr w:type="spellStart"/>
+      <w:r>
+        <w:t>emid</w:t>
+      </w:r>
+      <w:proofErr w:type="spellEnd"/>
+      <w:r>
+        <w:t xml:space="preserve"> and </w:t>
+      </w:r>
+      <w:proofErr w:type="spellStart"/>
+      <w:r>
+        <w:t>offerID</w:t>
+      </w:r>
+      <w:proofErr w:type="spellEnd"/>
+      <w:r>
+        <w:t xml:space="preserve"> concatenated with a pipe symbol - |</w:t>
       </w:r>
     </w:p>
     <w:p>
@@ -341,8 +494,13 @@
         </w:numPr>
       </w:pPr>
       <w:r>
-        <w:t>Explode (Split) the data and get emid</w:t>
-      </w:r>
+        <w:t xml:space="preserve">Explode (Split) the data and get </w:t>
+      </w:r>
+      <w:proofErr w:type="spellStart"/>
+      <w:r>
+        <w:t>emid</w:t>
+      </w:r>
+      <w:proofErr w:type="spellEnd"/>
     </w:p>
     <w:p>
       <w:pPr>
@@ -353,7 +511,15 @@
         </w:numPr>
       </w:pPr>
       <w:r>
-        <w:t>Create a suppress method that checks for emid with file data.</w:t>
+        <w:t xml:space="preserve">Create a suppress method that checks for </w:t>
+      </w:r>
+      <w:proofErr w:type="spellStart"/>
+      <w:r>
+        <w:t>emid</w:t>
+      </w:r>
+      <w:proofErr w:type="spellEnd"/>
+      <w:r>
+        <w:t xml:space="preserve"> with file data.</w:t>
       </w:r>
     </w:p>
     <w:p>
@@ -365,17 +531,30 @@
         </w:numPr>
       </w:pPr>
       <w:r>
-        <w:t>If emid is found, it’ll be counted as item to be suppressed.</w:t>
-      </w:r>
-    </w:p>
-    <w:p>
-      <w:pPr>
-        <w:pStyle w:val="ListParagraph"/>
-      </w:pPr>
-    </w:p>
-    <w:p>
-      <w:r>
-        <w:t>OptOutSuppressor:</w:t>
+        <w:t xml:space="preserve">If </w:t>
+      </w:r>
+      <w:proofErr w:type="spellStart"/>
+      <w:r>
+        <w:t>emid</w:t>
+      </w:r>
+      <w:proofErr w:type="spellEnd"/>
+      <w:r>
+        <w:t xml:space="preserve"> is found, it’ll be counted as item to be suppressed.</w:t>
+      </w:r>
+    </w:p>
+    <w:p>
+      <w:pPr>
+        <w:pStyle w:val="ListParagraph"/>
+      </w:pPr>
+    </w:p>
+    <w:p>
+      <w:proofErr w:type="spellStart"/>
+      <w:r>
+        <w:t>OptOutSuppressor</w:t>
+      </w:r>
+      <w:proofErr w:type="spellEnd"/>
+      <w:r>
+        <w:t>:</w:t>
       </w:r>
     </w:p>
     <w:p>
@@ -387,7 +566,23 @@
         </w:numPr>
       </w:pPr>
       <w:r>
-        <w:t>Suppress data will be in format of emid and offerID concatenated with a pipe symbol - |</w:t>
+        <w:t xml:space="preserve">Suppress data will be in format of </w:t>
+      </w:r>
+      <w:proofErr w:type="spellStart"/>
+      <w:r>
+        <w:t>emid</w:t>
+      </w:r>
+      <w:proofErr w:type="spellEnd"/>
+      <w:r>
+        <w:t xml:space="preserve"> and </w:t>
+      </w:r>
+      <w:proofErr w:type="spellStart"/>
+      <w:r>
+        <w:t>offerID</w:t>
+      </w:r>
+      <w:proofErr w:type="spellEnd"/>
+      <w:r>
+        <w:t xml:space="preserve"> concatenated with a pipe symbol - |</w:t>
       </w:r>
     </w:p>
     <w:p>
@@ -399,8 +594,13 @@
         </w:numPr>
       </w:pPr>
       <w:r>
-        <w:t>Explode (Split) the data and get emid</w:t>
-      </w:r>
+        <w:t xml:space="preserve">Explode (Split) the data and get </w:t>
+      </w:r>
+      <w:proofErr w:type="spellStart"/>
+      <w:r>
+        <w:t>emid</w:t>
+      </w:r>
+      <w:proofErr w:type="spellEnd"/>
     </w:p>
     <w:p>
       <w:pPr>
@@ -411,7 +611,15 @@
         </w:numPr>
       </w:pPr>
       <w:r>
-        <w:t>Create a suppress method that checks for emid with file data.</w:t>
+        <w:t xml:space="preserve">Create a suppress method that checks for </w:t>
+      </w:r>
+      <w:proofErr w:type="spellStart"/>
+      <w:r>
+        <w:t>emid</w:t>
+      </w:r>
+      <w:proofErr w:type="spellEnd"/>
+      <w:r>
+        <w:t xml:space="preserve"> with file data.</w:t>
       </w:r>
     </w:p>
     <w:p>
@@ -423,17 +631,30 @@
         </w:numPr>
       </w:pPr>
       <w:r>
-        <w:t>If emid is found, it’ll be counted as item to be suppressed.</w:t>
+        <w:t xml:space="preserve">If </w:t>
+      </w:r>
+      <w:proofErr w:type="spellStart"/>
+      <w:r>
+        <w:t>emid</w:t>
+      </w:r>
+      <w:proofErr w:type="spellEnd"/>
+      <w:r>
+        <w:t xml:space="preserve"> is found, it’ll be counted as item to be suppressed.</w:t>
       </w:r>
     </w:p>
     <w:p/>
     <w:p>
       <w:r>
-        <w:t>Bad Mail</w:t>
+        <w:t xml:space="preserve">Bad </w:t>
+      </w:r>
+      <w:proofErr w:type="spellStart"/>
+      <w:r>
+        <w:t>Mail</w:t>
       </w:r>
       <w:r>
         <w:t>Suppressor</w:t>
       </w:r>
+      <w:proofErr w:type="spellEnd"/>
       <w:r>
         <w:t>:</w:t>
       </w:r>
@@ -484,6 +705,105 @@
       </w:pPr>
       <w:r>
         <w:t>If email is found, it’ll be counted as item to be suppressed.</w:t>
+      </w:r>
+    </w:p>
+    <w:p/>
+    <w:p>
+      <w:proofErr w:type="spellStart"/>
+      <w:r>
+        <w:t>FBL</w:t>
+      </w:r>
+      <w:r>
+        <w:t>Suppressor</w:t>
+      </w:r>
+      <w:proofErr w:type="spellEnd"/>
+      <w:r>
+        <w:t>:</w:t>
+      </w:r>
+    </w:p>
+    <w:p>
+      <w:pPr>
+        <w:pStyle w:val="ListParagraph"/>
+        <w:numPr>
+          <w:ilvl w:val="0"/>
+          <w:numId w:val="10"/>
+        </w:numPr>
+      </w:pPr>
+      <w:r>
+        <w:t xml:space="preserve">Suppress data will be in format of </w:t>
+      </w:r>
+      <w:proofErr w:type="spellStart"/>
+      <w:r>
+        <w:t>emid</w:t>
+      </w:r>
+      <w:proofErr w:type="spellEnd"/>
+      <w:r>
+        <w:t xml:space="preserve"> and </w:t>
+      </w:r>
+      <w:proofErr w:type="spellStart"/>
+      <w:r>
+        <w:t>offerID</w:t>
+      </w:r>
+      <w:proofErr w:type="spellEnd"/>
+      <w:r>
+        <w:t xml:space="preserve"> in md5 concatenated with a pipe symbol - |</w:t>
+      </w:r>
+    </w:p>
+    <w:p>
+      <w:pPr>
+        <w:pStyle w:val="ListParagraph"/>
+        <w:numPr>
+          <w:ilvl w:val="0"/>
+          <w:numId w:val="10"/>
+        </w:numPr>
+      </w:pPr>
+      <w:r>
+        <w:t xml:space="preserve">Explode (Split) the data and get </w:t>
+      </w:r>
+      <w:proofErr w:type="spellStart"/>
+      <w:r>
+        <w:t>emid</w:t>
+      </w:r>
+      <w:proofErr w:type="spellEnd"/>
+    </w:p>
+    <w:p>
+      <w:pPr>
+        <w:pStyle w:val="ListParagraph"/>
+        <w:numPr>
+          <w:ilvl w:val="0"/>
+          <w:numId w:val="10"/>
+        </w:numPr>
+      </w:pPr>
+      <w:r>
+        <w:t xml:space="preserve">Create a suppress method that checks for </w:t>
+      </w:r>
+      <w:proofErr w:type="spellStart"/>
+      <w:r>
+        <w:t>emid</w:t>
+      </w:r>
+      <w:proofErr w:type="spellEnd"/>
+      <w:r>
+        <w:t xml:space="preserve"> with file data.</w:t>
+      </w:r>
+    </w:p>
+    <w:p>
+      <w:pPr>
+        <w:pStyle w:val="ListParagraph"/>
+        <w:numPr>
+          <w:ilvl w:val="0"/>
+          <w:numId w:val="10"/>
+        </w:numPr>
+      </w:pPr>
+      <w:r>
+        <w:t xml:space="preserve">If </w:t>
+      </w:r>
+      <w:proofErr w:type="spellStart"/>
+      <w:r>
+        <w:t>emid</w:t>
+      </w:r>
+      <w:proofErr w:type="spellEnd"/>
+      <w:r>
+        <w:t xml:space="preserve"> is found, it’ll be counted as item to be suppressed.</w:t>
       </w:r>
     </w:p>
     <w:sectPr>
@@ -989,6 +1309,95 @@
     </w:lvl>
   </w:abstractNum>
   <w:abstractNum w:abstractNumId="5">
+    <w:nsid w:val="45B165A1"/>
+    <w:multiLevelType w:val="hybridMultilevel"/>
+    <w:tmpl w:val="2BD6FCA6"/>
+    <w:lvl w:ilvl="0" w:tplc="0409000F">
+      <w:start w:val="1"/>
+      <w:numFmt w:val="decimal"/>
+      <w:lvlText w:val="%1."/>
+      <w:lvlJc w:val="left"/>
+      <w:pPr>
+        <w:ind w:left="720" w:hanging="360"/>
+      </w:pPr>
+      <w:rPr>
+        <w:rFonts w:hint="default"/>
+      </w:rPr>
+    </w:lvl>
+    <w:lvl w:ilvl="1" w:tplc="04090019" w:tentative="1">
+      <w:start w:val="1"/>
+      <w:numFmt w:val="lowerLetter"/>
+      <w:lvlText w:val="%2."/>
+      <w:lvlJc w:val="left"/>
+      <w:pPr>
+        <w:ind w:left="1440" w:hanging="360"/>
+      </w:pPr>
+    </w:lvl>
+    <w:lvl w:ilvl="2" w:tplc="0409001B" w:tentative="1">
+      <w:start w:val="1"/>
+      <w:numFmt w:val="lowerRoman"/>
+      <w:lvlText w:val="%3."/>
+      <w:lvlJc w:val="right"/>
+      <w:pPr>
+        <w:ind w:left="2160" w:hanging="180"/>
+      </w:pPr>
+    </w:lvl>
+    <w:lvl w:ilvl="3" w:tplc="0409000F" w:tentative="1">
+      <w:start w:val="1"/>
+      <w:numFmt w:val="decimal"/>
+      <w:lvlText w:val="%4."/>
+      <w:lvlJc w:val="left"/>
+      <w:pPr>
+        <w:ind w:left="2880" w:hanging="360"/>
+      </w:pPr>
+    </w:lvl>
+    <w:lvl w:ilvl="4" w:tplc="04090019" w:tentative="1">
+      <w:start w:val="1"/>
+      <w:numFmt w:val="lowerLetter"/>
+      <w:lvlText w:val="%5."/>
+      <w:lvlJc w:val="left"/>
+      <w:pPr>
+        <w:ind w:left="3600" w:hanging="360"/>
+      </w:pPr>
+    </w:lvl>
+    <w:lvl w:ilvl="5" w:tplc="0409001B" w:tentative="1">
+      <w:start w:val="1"/>
+      <w:numFmt w:val="lowerRoman"/>
+      <w:lvlText w:val="%6."/>
+      <w:lvlJc w:val="right"/>
+      <w:pPr>
+        <w:ind w:left="4320" w:hanging="180"/>
+      </w:pPr>
+    </w:lvl>
+    <w:lvl w:ilvl="6" w:tplc="0409000F" w:tentative="1">
+      <w:start w:val="1"/>
+      <w:numFmt w:val="decimal"/>
+      <w:lvlText w:val="%7."/>
+      <w:lvlJc w:val="left"/>
+      <w:pPr>
+        <w:ind w:left="5040" w:hanging="360"/>
+      </w:pPr>
+    </w:lvl>
+    <w:lvl w:ilvl="7" w:tplc="04090019" w:tentative="1">
+      <w:start w:val="1"/>
+      <w:numFmt w:val="lowerLetter"/>
+      <w:lvlText w:val="%8."/>
+      <w:lvlJc w:val="left"/>
+      <w:pPr>
+        <w:ind w:left="5760" w:hanging="360"/>
+      </w:pPr>
+    </w:lvl>
+    <w:lvl w:ilvl="8" w:tplc="0409001B" w:tentative="1">
+      <w:start w:val="1"/>
+      <w:numFmt w:val="lowerRoman"/>
+      <w:lvlText w:val="%9."/>
+      <w:lvlJc w:val="right"/>
+      <w:pPr>
+        <w:ind w:left="6480" w:hanging="180"/>
+      </w:pPr>
+    </w:lvl>
+  </w:abstractNum>
+  <w:abstractNum w:abstractNumId="6">
     <w:nsid w:val="50145FA7"/>
     <w:multiLevelType w:val="hybridMultilevel"/>
     <w:tmpl w:val="2BD6FCA6"/>
@@ -1077,7 +1486,7 @@
       </w:pPr>
     </w:lvl>
   </w:abstractNum>
-  <w:abstractNum w:abstractNumId="6">
+  <w:abstractNum w:abstractNumId="7">
     <w:nsid w:val="5A0D6C0E"/>
     <w:multiLevelType w:val="hybridMultilevel"/>
     <w:tmpl w:val="2BD6FCA6"/>
@@ -1166,7 +1575,93 @@
       </w:pPr>
     </w:lvl>
   </w:abstractNum>
-  <w:abstractNum w:abstractNumId="7">
+  <w:abstractNum w:abstractNumId="8">
+    <w:nsid w:val="5B07762A"/>
+    <w:multiLevelType w:val="hybridMultilevel"/>
+    <w:tmpl w:val="61DC9C1C"/>
+    <w:lvl w:ilvl="0" w:tplc="0409000F">
+      <w:start w:val="1"/>
+      <w:numFmt w:val="decimal"/>
+      <w:lvlText w:val="%1."/>
+      <w:lvlJc w:val="left"/>
+      <w:pPr>
+        <w:ind w:left="720" w:hanging="360"/>
+      </w:pPr>
+    </w:lvl>
+    <w:lvl w:ilvl="1" w:tplc="04090019" w:tentative="1">
+      <w:start w:val="1"/>
+      <w:numFmt w:val="lowerLetter"/>
+      <w:lvlText w:val="%2."/>
+      <w:lvlJc w:val="left"/>
+      <w:pPr>
+        <w:ind w:left="1440" w:hanging="360"/>
+      </w:pPr>
+    </w:lvl>
+    <w:lvl w:ilvl="2" w:tplc="0409001B" w:tentative="1">
+      <w:start w:val="1"/>
+      <w:numFmt w:val="lowerRoman"/>
+      <w:lvlText w:val="%3."/>
+      <w:lvlJc w:val="right"/>
+      <w:pPr>
+        <w:ind w:left="2160" w:hanging="180"/>
+      </w:pPr>
+    </w:lvl>
+    <w:lvl w:ilvl="3" w:tplc="0409000F" w:tentative="1">
+      <w:start w:val="1"/>
+      <w:numFmt w:val="decimal"/>
+      <w:lvlText w:val="%4."/>
+      <w:lvlJc w:val="left"/>
+      <w:pPr>
+        <w:ind w:left="2880" w:hanging="360"/>
+      </w:pPr>
+    </w:lvl>
+    <w:lvl w:ilvl="4" w:tplc="04090019" w:tentative="1">
+      <w:start w:val="1"/>
+      <w:numFmt w:val="lowerLetter"/>
+      <w:lvlText w:val="%5."/>
+      <w:lvlJc w:val="left"/>
+      <w:pPr>
+        <w:ind w:left="3600" w:hanging="360"/>
+      </w:pPr>
+    </w:lvl>
+    <w:lvl w:ilvl="5" w:tplc="0409001B" w:tentative="1">
+      <w:start w:val="1"/>
+      <w:numFmt w:val="lowerRoman"/>
+      <w:lvlText w:val="%6."/>
+      <w:lvlJc w:val="right"/>
+      <w:pPr>
+        <w:ind w:left="4320" w:hanging="180"/>
+      </w:pPr>
+    </w:lvl>
+    <w:lvl w:ilvl="6" w:tplc="0409000F" w:tentative="1">
+      <w:start w:val="1"/>
+      <w:numFmt w:val="decimal"/>
+      <w:lvlText w:val="%7."/>
+      <w:lvlJc w:val="left"/>
+      <w:pPr>
+        <w:ind w:left="5040" w:hanging="360"/>
+      </w:pPr>
+    </w:lvl>
+    <w:lvl w:ilvl="7" w:tplc="04090019" w:tentative="1">
+      <w:start w:val="1"/>
+      <w:numFmt w:val="lowerLetter"/>
+      <w:lvlText w:val="%8."/>
+      <w:lvlJc w:val="left"/>
+      <w:pPr>
+        <w:ind w:left="5760" w:hanging="360"/>
+      </w:pPr>
+    </w:lvl>
+    <w:lvl w:ilvl="8" w:tplc="0409001B" w:tentative="1">
+      <w:start w:val="1"/>
+      <w:numFmt w:val="lowerRoman"/>
+      <w:lvlText w:val="%9."/>
+      <w:lvlJc w:val="right"/>
+      <w:pPr>
+        <w:ind w:left="6480" w:hanging="180"/>
+      </w:pPr>
+    </w:lvl>
+  </w:abstractNum>
+  <w:abstractNum w:abstractNumId="9">
     <w:nsid w:val="63BB54C3"/>
     <w:multiLevelType w:val="hybridMultilevel"/>
     <w:tmpl w:val="2BD6FCA6"/>
@@ -1265,19 +1760,25 @@
     <w:abstractNumId w:val="4"/>
   </w:num>
   <w:num w:numId="4">
+    <w:abstractNumId w:val="9"/>
+  </w:num>
+  <w:num w:numId="5">
     <w:abstractNumId w:val="7"/>
   </w:num>
-  <w:num w:numId="5">
+  <w:num w:numId="6">
     <w:abstractNumId w:val="6"/>
-  </w:num>
-  <w:num w:numId="6">
-    <w:abstractNumId w:val="5"/>
   </w:num>
   <w:num w:numId="7">
     <w:abstractNumId w:val="1"/>
   </w:num>
   <w:num w:numId="8">
     <w:abstractNumId w:val="2"/>
+  </w:num>
+  <w:num w:numId="9">
+    <w:abstractNumId w:val="8"/>
+  </w:num>
+  <w:num w:numId="10">
+    <w:abstractNumId w:val="5"/>
   </w:num>
 </w:numbering>
 </file>

</xml_diff>